<commit_message>
Added BS as K for KM
</commit_message>
<xml_diff>
--- a/lp/c3_1/km/k2.docx
+++ b/lp/c3_1/km/k2.docx
@@ -554,34 +554,6 @@
           <w:szCs w:val="28"/>
         </w:rPr>
       </w:pPr>
-    </w:p>
-    <w:p>
-      <w:pPr>
-        <w:autoSpaceDE w:val="0"/>
-        <w:autoSpaceDN w:val="0"/>
-        <w:adjustRightInd w:val="0"/>
-        <w:spacing w:after="0" w:line="240" w:lineRule="auto"/>
-        <w:ind w:firstLine="0"/>
-        <w:rPr>
-          <w:rFonts w:cs="Times New Roman"/>
-          <w:kern w:val="0"/>
-          <w:szCs w:val="28"/>
-        </w:rPr>
-      </w:pPr>
-    </w:p>
-    <w:p>
-      <w:pPr>
-        <w:autoSpaceDE w:val="0"/>
-        <w:autoSpaceDN w:val="0"/>
-        <w:adjustRightInd w:val="0"/>
-        <w:spacing w:after="0" w:line="240" w:lineRule="auto"/>
-        <w:ind w:firstLine="0"/>
-        <w:rPr>
-          <w:rFonts w:cs="Times New Roman"/>
-          <w:kern w:val="0"/>
-          <w:szCs w:val="28"/>
-        </w:rPr>
-      </w:pPr>
       <w:r>
         <w:rPr>
           <w:rFonts w:cs="Times New Roman"/>
@@ -619,7 +591,6 @@
           <w:kern w:val="0"/>
           <w:szCs w:val="28"/>
         </w:rPr>
-        <w:lastRenderedPageBreak/>
         <w:t>Львів 2014</w:t>
       </w:r>
     </w:p>
@@ -643,15 +614,21 @@
         <w:pStyle w:val="Heading2"/>
       </w:pPr>
       <w:r>
+        <w:lastRenderedPageBreak/>
         <w:t>Мета роботи</w:t>
       </w:r>
     </w:p>
     <w:p>
-      <w:pPr>
-        <w:pStyle w:val="Heading2"/>
-      </w:pPr>
-      <w:r>
-        <w:t>Теоретичні відомості</w:t>
+      <w:r>
+        <w:t xml:space="preserve">Мата роботи </w:t>
+      </w:r>
+      <w:proofErr w:type="spellStart"/>
+      <w:r>
+        <w:t>роботи</w:t>
+      </w:r>
+      <w:proofErr w:type="spellEnd"/>
+      <w:r>
+        <w:t xml:space="preserve"> є дослідження технології локальної мережі та проектування вирішення в галузі КМ на базі цієї технології.</w:t>
       </w:r>
     </w:p>
     <w:p>
@@ -659,25 +636,1193 @@
         <w:pStyle w:val="Heading2"/>
       </w:pPr>
       <w:r>
-        <w:t>Технологія</w:t>
+        <w:t>Теоретичні відомості</w:t>
+      </w:r>
+    </w:p>
+    <w:p>
+      <w:proofErr w:type="spellStart"/>
+      <w:r>
+        <w:rPr>
+          <w:b/>
+          <w:bCs/>
+        </w:rPr>
+        <w:t>Лока́льна</w:t>
+      </w:r>
+      <w:proofErr w:type="spellEnd"/>
+      <w:r>
+        <w:rPr>
+          <w:b/>
+          <w:bCs/>
+        </w:rPr>
+        <w:t xml:space="preserve"> </w:t>
+      </w:r>
+      <w:proofErr w:type="spellStart"/>
+      <w:r>
+        <w:rPr>
+          <w:b/>
+          <w:bCs/>
+        </w:rPr>
+        <w:t>комп'ю́терна</w:t>
+      </w:r>
+      <w:proofErr w:type="spellEnd"/>
+      <w:r>
+        <w:rPr>
+          <w:b/>
+          <w:bCs/>
+        </w:rPr>
+        <w:t xml:space="preserve"> </w:t>
+      </w:r>
+      <w:proofErr w:type="spellStart"/>
+      <w:r>
+        <w:rPr>
+          <w:b/>
+          <w:bCs/>
+        </w:rPr>
+        <w:t>мере́жа</w:t>
+      </w:r>
+      <w:proofErr w:type="spellEnd"/>
+      <w:r>
+        <w:t xml:space="preserve"> (</w:t>
+      </w:r>
+      <w:proofErr w:type="spellStart"/>
+      <w:r>
+        <w:t>англ</w:t>
+      </w:r>
+      <w:proofErr w:type="spellEnd"/>
+      <w:r>
+        <w:t>.</w:t>
+      </w:r>
+      <w:r>
+        <w:t xml:space="preserve"> </w:t>
+      </w:r>
+      <w:r>
+        <w:rPr>
+          <w:i/>
+          <w:iCs/>
+          <w:lang w:val="en"/>
+        </w:rPr>
+        <w:t>Local Area Network (LAN)</w:t>
+      </w:r>
+      <w:r>
+        <w:t xml:space="preserve">) являє собою об'єднання певного числа комп’ютерів на відносно невеликій території. В порівнянні з </w:t>
+      </w:r>
+      <w:r>
+        <w:t>глобальною мережею</w:t>
+      </w:r>
+      <w:r>
+        <w:t xml:space="preserve"> (WAN), локальна мережа зазвичай має більшу </w:t>
+      </w:r>
+      <w:r>
+        <w:t>швидкість обміну даними</w:t>
+      </w:r>
+      <w:r>
+        <w:t xml:space="preserve">, менше географічне покриття та відсутність необхідності використовувати </w:t>
+      </w:r>
+      <w:r>
+        <w:t>запозиченої телекомунікаційної лінії зв'язку</w:t>
+      </w:r>
+      <w:r>
+        <w:t>.</w:t>
+      </w:r>
+    </w:p>
+    <w:p>
+      <w:r>
+        <w:t>Локальна комп'ютерна мережа — комп'ютерна мережа для обмеженого кола користувачів, що об'єднує комп'ютери в одному приміщенні або в рамках одного підприємства.</w:t>
+      </w:r>
+    </w:p>
+    <w:p>
+      <w:pPr>
+        <w:pStyle w:val="Heading2"/>
+        <w:rPr>
+          <w:sz w:val="36"/>
+        </w:rPr>
+      </w:pPr>
+      <w:r>
+        <w:rPr>
+          <w:rStyle w:val="mw-headline"/>
+        </w:rPr>
+        <w:t>Склад локальної мережі</w:t>
+      </w:r>
+    </w:p>
+    <w:p>
+      <w:r>
+        <w:t>До складу локальної мережі входять:</w:t>
+      </w:r>
+    </w:p>
+    <w:p>
+      <w:pPr>
+        <w:pStyle w:val="ListParagraph"/>
+        <w:numPr>
+          <w:ilvl w:val="0"/>
+          <w:numId w:val="36"/>
+        </w:numPr>
+      </w:pPr>
+      <w:r>
+        <w:t>Комп'ютери</w:t>
+      </w:r>
+      <w:r>
+        <w:t>.</w:t>
+      </w:r>
+    </w:p>
+    <w:p>
+      <w:pPr>
+        <w:pStyle w:val="ListParagraph"/>
+        <w:numPr>
+          <w:ilvl w:val="0"/>
+          <w:numId w:val="36"/>
+        </w:numPr>
+      </w:pPr>
+      <w:r>
+        <w:t>Мережеві адаптери</w:t>
+      </w:r>
+      <w:r>
+        <w:t>.</w:t>
+      </w:r>
+    </w:p>
+    <w:p>
+      <w:pPr>
+        <w:pStyle w:val="ListParagraph"/>
+        <w:numPr>
+          <w:ilvl w:val="0"/>
+          <w:numId w:val="36"/>
+        </w:numPr>
+      </w:pPr>
+      <w:r>
+        <w:t>Периферійні пристрої</w:t>
+      </w:r>
+      <w:r>
+        <w:t>.</w:t>
+      </w:r>
+    </w:p>
+    <w:p>
+      <w:pPr>
+        <w:pStyle w:val="ListParagraph"/>
+        <w:numPr>
+          <w:ilvl w:val="0"/>
+          <w:numId w:val="36"/>
+        </w:numPr>
+      </w:pPr>
+      <w:r>
+        <w:t>Передавальне середовище</w:t>
+      </w:r>
+      <w:r>
+        <w:t>.</w:t>
+      </w:r>
+    </w:p>
+    <w:p>
+      <w:pPr>
+        <w:pStyle w:val="ListParagraph"/>
+        <w:numPr>
+          <w:ilvl w:val="0"/>
+          <w:numId w:val="36"/>
+        </w:numPr>
+      </w:pPr>
+      <w:r>
+        <w:t>Мережеві пристрої</w:t>
+      </w:r>
+      <w:r>
+        <w:t>.</w:t>
+      </w:r>
+    </w:p>
+    <w:p>
+      <w:r>
+        <w:br/>
+        <w:t>За допомогою локальної мережі один комп'ютер отримує доступ до ресурсів іншого, таких, як дані та периферійні пристрої (принтери, модеми, факси тощо). Використання комп'ютерних мереж дає можливість розподілу ресурсів великої вартості, покращання доступу до інформації, виконувати швидке та якісне прийняття рішень. Прикладом застосування цієї технології може бути E-</w:t>
+      </w:r>
+      <w:proofErr w:type="spellStart"/>
+      <w:r>
+        <w:t>mail</w:t>
+      </w:r>
+      <w:proofErr w:type="spellEnd"/>
+      <w:r>
+        <w:t>.</w:t>
+      </w:r>
+    </w:p>
+    <w:p>
+      <w:r>
+        <w:lastRenderedPageBreak/>
+        <w:t xml:space="preserve">Сучасні локальні мережі будуються на основі </w:t>
+      </w:r>
+      <w:r>
+        <w:t>топології</w:t>
+      </w:r>
+      <w:r>
+        <w:t xml:space="preserve"> </w:t>
+      </w:r>
+      <w:r>
+        <w:rPr>
+          <w:b/>
+          <w:bCs/>
+        </w:rPr>
+        <w:t>зірка</w:t>
+      </w:r>
+      <w:r>
+        <w:t xml:space="preserve"> з використанням </w:t>
+      </w:r>
+      <w:r>
+        <w:t>концентраторів</w:t>
+      </w:r>
+      <w:r>
+        <w:t xml:space="preserve"> (</w:t>
+      </w:r>
+      <w:proofErr w:type="spellStart"/>
+      <w:r>
+        <w:t>хабів</w:t>
+      </w:r>
+      <w:proofErr w:type="spellEnd"/>
+      <w:r>
+        <w:t xml:space="preserve">), </w:t>
+      </w:r>
+      <w:r>
+        <w:t>комутаторів</w:t>
+      </w:r>
+      <w:r>
+        <w:t xml:space="preserve"> (</w:t>
+      </w:r>
+      <w:proofErr w:type="spellStart"/>
+      <w:r>
+        <w:t>світчів</w:t>
+      </w:r>
+      <w:proofErr w:type="spellEnd"/>
+      <w:r>
+        <w:t>) та кабелю UTP чи STP 5ї категорії (</w:t>
+      </w:r>
+      <w:r>
+        <w:rPr>
+          <w:b/>
+          <w:bCs/>
+        </w:rPr>
+        <w:t>вита пара</w:t>
+      </w:r>
+      <w:r>
+        <w:t xml:space="preserve">). Дана технологія, що носить назву </w:t>
+      </w:r>
+      <w:proofErr w:type="spellStart"/>
+      <w:r>
+        <w:t>Fast</w:t>
+      </w:r>
+      <w:proofErr w:type="spellEnd"/>
+      <w:r>
+        <w:t xml:space="preserve"> </w:t>
+      </w:r>
+      <w:proofErr w:type="spellStart"/>
+      <w:r>
+        <w:t>Ethernet</w:t>
+      </w:r>
+      <w:proofErr w:type="spellEnd"/>
+      <w:r>
+        <w:t xml:space="preserve"> дозволяє проводити обмін інформацією на швидкостях </w:t>
+      </w:r>
+      <w:r>
+        <w:t>100Мбіт/с</w:t>
+      </w:r>
+      <w:r>
+        <w:t xml:space="preserve">, </w:t>
+      </w:r>
+      <w:r>
+        <w:t>1Гбіт/с</w:t>
+      </w:r>
+      <w:r>
+        <w:t xml:space="preserve">, </w:t>
+      </w:r>
+      <w:r>
+        <w:t>10Гбіт/с</w:t>
+      </w:r>
+      <w:r>
+        <w:t xml:space="preserve"> та навіть </w:t>
+      </w:r>
+      <w:r>
+        <w:t>100Гбіт/с</w:t>
+      </w:r>
+      <w:r>
+        <w:t>.</w:t>
+      </w:r>
+    </w:p>
+    <w:p>
+      <w:pPr>
+        <w:pStyle w:val="Heading2"/>
+        <w:rPr>
+          <w:sz w:val="36"/>
+        </w:rPr>
+      </w:pPr>
+      <w:r>
+        <w:rPr>
+          <w:rStyle w:val="mw-headline"/>
+        </w:rPr>
+        <w:t>Переваги об'єднання комп'ютерів у локальну мережу</w:t>
+      </w:r>
+    </w:p>
+    <w:p>
+      <w:pPr>
+        <w:pStyle w:val="NormalWeb"/>
+      </w:pPr>
+      <w:r>
+        <w:t>Перевагами об'єднання комп'ютерів у локальну мережу є:</w:t>
+      </w:r>
+    </w:p>
+    <w:p>
+      <w:pPr>
+        <w:numPr>
+          <w:ilvl w:val="0"/>
+          <w:numId w:val="37"/>
+        </w:numPr>
+        <w:spacing w:before="100" w:beforeAutospacing="1" w:after="100" w:afterAutospacing="1" w:line="240" w:lineRule="auto"/>
+      </w:pPr>
+      <w:r>
+        <w:t>Розподіл даних (</w:t>
+      </w:r>
+      <w:proofErr w:type="spellStart"/>
+      <w:r>
+        <w:t>Data</w:t>
+      </w:r>
+      <w:proofErr w:type="spellEnd"/>
+      <w:r>
+        <w:t xml:space="preserve"> </w:t>
+      </w:r>
+      <w:proofErr w:type="spellStart"/>
+      <w:r>
+        <w:t>Sharing</w:t>
+      </w:r>
+      <w:proofErr w:type="spellEnd"/>
+      <w:r>
+        <w:t xml:space="preserve">). Дані в мережі зберігаються на центральному РС та можуть бути доступні для будь-якого РС, підключеного до мережі, тому не потрібно на кожному робочому місці мати накопичувач для зберігання однієї </w:t>
+      </w:r>
+      <w:proofErr w:type="spellStart"/>
+      <w:r>
+        <w:t>ітієї</w:t>
+      </w:r>
+      <w:proofErr w:type="spellEnd"/>
+      <w:r>
+        <w:t xml:space="preserve"> ж інформації.</w:t>
+      </w:r>
+    </w:p>
+    <w:p>
+      <w:pPr>
+        <w:numPr>
+          <w:ilvl w:val="0"/>
+          <w:numId w:val="37"/>
+        </w:numPr>
+        <w:spacing w:before="100" w:beforeAutospacing="1" w:after="100" w:afterAutospacing="1" w:line="240" w:lineRule="auto"/>
+      </w:pPr>
+      <w:r>
+        <w:t>Розподіл ресурсів (</w:t>
+      </w:r>
+      <w:proofErr w:type="spellStart"/>
+      <w:r>
+        <w:t>Resource</w:t>
+      </w:r>
+      <w:proofErr w:type="spellEnd"/>
+      <w:r>
+        <w:t xml:space="preserve"> </w:t>
+      </w:r>
+      <w:proofErr w:type="spellStart"/>
+      <w:r>
+        <w:t>Sharing</w:t>
+      </w:r>
+      <w:proofErr w:type="spellEnd"/>
+      <w:r>
+        <w:t>). Периферійні пристрої можуть бути доступні для всіх користувачів мережі (наприклад, факс або лазерний принтер).</w:t>
+      </w:r>
+    </w:p>
+    <w:p>
+      <w:pPr>
+        <w:numPr>
+          <w:ilvl w:val="0"/>
+          <w:numId w:val="37"/>
+        </w:numPr>
+        <w:spacing w:before="100" w:beforeAutospacing="1" w:after="100" w:afterAutospacing="1" w:line="240" w:lineRule="auto"/>
+      </w:pPr>
+      <w:r>
+        <w:t>Розподіл програм (</w:t>
+      </w:r>
+      <w:proofErr w:type="spellStart"/>
+      <w:r>
+        <w:t>Software</w:t>
+      </w:r>
+      <w:proofErr w:type="spellEnd"/>
+      <w:r>
+        <w:t xml:space="preserve"> </w:t>
+      </w:r>
+      <w:proofErr w:type="spellStart"/>
+      <w:r>
+        <w:t>Sharing</w:t>
+      </w:r>
+      <w:proofErr w:type="spellEnd"/>
+      <w:r>
+        <w:t>). Усі користувачі мережі можуть мати доступ до програм, які були один раз централізовано встановлені. При цьому повинна працювати мережна версія відповідних програм.</w:t>
+      </w:r>
+    </w:p>
+    <w:p>
+      <w:pPr>
+        <w:numPr>
+          <w:ilvl w:val="0"/>
+          <w:numId w:val="37"/>
+        </w:numPr>
+        <w:spacing w:before="100" w:beforeAutospacing="1" w:after="100" w:afterAutospacing="1" w:line="240" w:lineRule="auto"/>
+      </w:pPr>
+      <w:r>
+        <w:t>Електронна пошта (</w:t>
+      </w:r>
+      <w:proofErr w:type="spellStart"/>
+      <w:r>
+        <w:t>Electronic</w:t>
+      </w:r>
+      <w:proofErr w:type="spellEnd"/>
+      <w:r>
+        <w:t xml:space="preserve"> </w:t>
+      </w:r>
+      <w:proofErr w:type="spellStart"/>
+      <w:r>
+        <w:t>Mail</w:t>
+      </w:r>
+      <w:proofErr w:type="spellEnd"/>
+      <w:r>
+        <w:t>). Усі користувачі мережі можуть передавати або приймати повідомлення.</w:t>
       </w:r>
     </w:p>
     <w:p/>
     <w:p>
       <w:pPr>
+        <w:pStyle w:val="NormalWeb"/>
+      </w:pPr>
+      <w:proofErr w:type="spellStart"/>
+      <w:r>
+        <w:rPr>
+          <w:b/>
+          <w:bCs/>
+        </w:rPr>
+        <w:t>Ethernet</w:t>
+      </w:r>
+      <w:proofErr w:type="spellEnd"/>
+      <w:r>
+        <w:t xml:space="preserve"> (</w:t>
+      </w:r>
+      <w:proofErr w:type="spellStart"/>
+      <w:r>
+        <w:rPr>
+          <w:i/>
+          <w:iCs/>
+        </w:rPr>
+        <w:t>езернет</w:t>
+      </w:r>
+      <w:proofErr w:type="spellEnd"/>
+      <w:r>
+        <w:t xml:space="preserve">, від </w:t>
+      </w:r>
+      <w:r>
+        <w:t>лат.</w:t>
+      </w:r>
+      <w:r>
+        <w:t xml:space="preserve"> </w:t>
+      </w:r>
+      <w:r>
+        <w:rPr>
+          <w:i/>
+          <w:iCs/>
+          <w:lang w:val="la-Latn"/>
+        </w:rPr>
+        <w:t>aether</w:t>
+      </w:r>
+      <w:r>
+        <w:t xml:space="preserve"> — </w:t>
+      </w:r>
+      <w:proofErr w:type="spellStart"/>
+      <w:r>
+        <w:t>ете</w:t>
+      </w:r>
+      <w:bookmarkStart w:id="0" w:name="_GoBack"/>
+      <w:bookmarkEnd w:id="0"/>
+      <w:r>
+        <w:t>р</w:t>
+      </w:r>
+      <w:proofErr w:type="spellEnd"/>
+      <w:r>
+        <w:t xml:space="preserve">) — базова технологія </w:t>
+      </w:r>
+      <w:r>
+        <w:t>локальних</w:t>
+      </w:r>
+      <w:r>
+        <w:t xml:space="preserve"> обчислювальних (комп'ютерних) </w:t>
+      </w:r>
+      <w:r>
+        <w:t>мереж з комутацією пакетів</w:t>
+      </w:r>
+      <w:r>
+        <w:t xml:space="preserve">, що використовує </w:t>
+      </w:r>
+      <w:r>
+        <w:t>протокол</w:t>
+      </w:r>
+      <w:r>
+        <w:t xml:space="preserve"> </w:t>
+      </w:r>
+      <w:r>
+        <w:t>CSMA/CD</w:t>
+      </w:r>
+      <w:r>
+        <w:t xml:space="preserve"> (множинний доступ з контролем несучої та виявленням колізій). Цей протокол дозволяє в кожний момент часу лише один сеанс передачі в логічному </w:t>
+      </w:r>
+      <w:r>
+        <w:t>сегмен</w:t>
+      </w:r>
+      <w:r>
+        <w:t>ті мережі</w:t>
+      </w:r>
+      <w:r>
+        <w:t xml:space="preserve">. При появі двох і більше сеансів передачі одночасно виникає </w:t>
+      </w:r>
+      <w:r>
+        <w:t>колізія</w:t>
+      </w:r>
+      <w:r>
+        <w:t>, яка фіксується станцією, що ініціює передачу. Станція аварійно зупиняє процес і очікує закінчення поточного сеансу передачі, а потім знову намагається повторити передачу.</w:t>
+      </w:r>
+    </w:p>
+    <w:p>
+      <w:pPr>
+        <w:pStyle w:val="NormalWeb"/>
+      </w:pPr>
+      <w:proofErr w:type="spellStart"/>
+      <w:r>
+        <w:t>Ethernet</w:t>
+      </w:r>
+      <w:proofErr w:type="spellEnd"/>
+      <w:r>
+        <w:t xml:space="preserve">-мережі функціонують на швидкостях 10Мбіт/с, </w:t>
+      </w:r>
+      <w:proofErr w:type="spellStart"/>
+      <w:r>
+        <w:t>Fast</w:t>
+      </w:r>
+      <w:proofErr w:type="spellEnd"/>
+      <w:r>
+        <w:t xml:space="preserve"> </w:t>
+      </w:r>
+      <w:proofErr w:type="spellStart"/>
+      <w:r>
+        <w:t>Ethernet</w:t>
+      </w:r>
+      <w:proofErr w:type="spellEnd"/>
+      <w:r>
+        <w:t xml:space="preserve"> — на швидкостях 100Мбіт/с, </w:t>
+      </w:r>
+      <w:proofErr w:type="spellStart"/>
+      <w:r>
+        <w:t>Gigabit</w:t>
+      </w:r>
+      <w:proofErr w:type="spellEnd"/>
+      <w:r>
+        <w:t xml:space="preserve"> </w:t>
+      </w:r>
+      <w:proofErr w:type="spellStart"/>
+      <w:r>
+        <w:t>Ethernet</w:t>
+      </w:r>
+      <w:proofErr w:type="spellEnd"/>
+      <w:r>
+        <w:t xml:space="preserve"> — на швидкостях 1000Мбіт/с, </w:t>
+      </w:r>
+      <w:r>
+        <w:t xml:space="preserve">10 </w:t>
+      </w:r>
+      <w:proofErr w:type="spellStart"/>
+      <w:r>
+        <w:t>Gigabit</w:t>
+      </w:r>
+      <w:proofErr w:type="spellEnd"/>
+      <w:r>
+        <w:t xml:space="preserve"> </w:t>
+      </w:r>
+      <w:proofErr w:type="spellStart"/>
+      <w:r>
+        <w:t>Ethernet</w:t>
+      </w:r>
+      <w:proofErr w:type="spellEnd"/>
+      <w:r>
+        <w:t xml:space="preserve"> — на швидкостях 10Гбіт/с. В кінці листопада </w:t>
+      </w:r>
+      <w:r>
+        <w:t>2006</w:t>
+      </w:r>
+      <w:r>
+        <w:t xml:space="preserve"> року було прийняте рішення про початок розробок наступної версії стандарту з досягненням швидкості 100Гбіт/с (</w:t>
+      </w:r>
+      <w:r>
+        <w:t xml:space="preserve">100 </w:t>
+      </w:r>
+      <w:proofErr w:type="spellStart"/>
+      <w:r>
+        <w:t>Gigabit</w:t>
+      </w:r>
+      <w:proofErr w:type="spellEnd"/>
+      <w:r>
+        <w:t xml:space="preserve"> </w:t>
+      </w:r>
+      <w:proofErr w:type="spellStart"/>
+      <w:r>
+        <w:t>Ethernet</w:t>
+      </w:r>
+      <w:proofErr w:type="spellEnd"/>
+      <w:r>
+        <w:t xml:space="preserve">). Основні стандарти </w:t>
+      </w:r>
+      <w:proofErr w:type="spellStart"/>
+      <w:r>
+        <w:t>Ethernet</w:t>
+      </w:r>
+      <w:proofErr w:type="spellEnd"/>
+    </w:p>
+    <w:p>
+      <w:pPr>
         <w:pStyle w:val="Heading2"/>
       </w:pPr>
       <w:r>
+        <w:t>Завдання</w:t>
+      </w:r>
+    </w:p>
+    <w:p>
+      <w:proofErr w:type="spellStart"/>
+      <w:r>
+        <w:rPr>
+          <w:rFonts w:cs="Tahoma"/>
+          <w:sz w:val="20"/>
+          <w:szCs w:val="20"/>
+          <w:lang w:val="ru-RU"/>
+        </w:rPr>
+        <w:t>Розробити</w:t>
+      </w:r>
+      <w:proofErr w:type="spellEnd"/>
+      <w:r>
+        <w:rPr>
+          <w:rFonts w:cs="Tahoma"/>
+          <w:sz w:val="20"/>
+          <w:szCs w:val="20"/>
+          <w:lang w:val="ru-RU"/>
+        </w:rPr>
+        <w:t xml:space="preserve"> план </w:t>
+      </w:r>
+      <w:proofErr w:type="spellStart"/>
+      <w:r>
+        <w:rPr>
+          <w:rFonts w:cs="Tahoma"/>
+          <w:sz w:val="20"/>
+          <w:szCs w:val="20"/>
+          <w:lang w:val="ru-RU"/>
+        </w:rPr>
+        <w:t>локальної</w:t>
+      </w:r>
+      <w:proofErr w:type="spellEnd"/>
+      <w:r>
+        <w:rPr>
+          <w:rFonts w:cs="Tahoma"/>
+          <w:sz w:val="20"/>
+          <w:szCs w:val="20"/>
+          <w:lang w:val="ru-RU"/>
+        </w:rPr>
+        <w:t xml:space="preserve"> </w:t>
+      </w:r>
+      <w:proofErr w:type="spellStart"/>
+      <w:r>
+        <w:rPr>
+          <w:rFonts w:cs="Tahoma"/>
+          <w:sz w:val="20"/>
+          <w:szCs w:val="20"/>
+          <w:lang w:val="ru-RU"/>
+        </w:rPr>
+        <w:t>мережі</w:t>
+      </w:r>
+      <w:proofErr w:type="spellEnd"/>
+      <w:r>
+        <w:rPr>
+          <w:rFonts w:cs="Tahoma"/>
+          <w:sz w:val="20"/>
+          <w:szCs w:val="20"/>
+          <w:lang w:val="ru-RU"/>
+        </w:rPr>
+        <w:t xml:space="preserve"> </w:t>
+      </w:r>
+      <w:proofErr w:type="spellStart"/>
+      <w:r>
+        <w:rPr>
+          <w:rFonts w:cs="Tahoma"/>
+          <w:sz w:val="20"/>
+          <w:szCs w:val="20"/>
+          <w:lang w:val="ru-RU"/>
+        </w:rPr>
+        <w:t>невеликої</w:t>
+      </w:r>
+      <w:proofErr w:type="spellEnd"/>
+      <w:r>
+        <w:rPr>
+          <w:rFonts w:cs="Tahoma"/>
+          <w:sz w:val="20"/>
+          <w:szCs w:val="20"/>
+          <w:lang w:val="ru-RU"/>
+        </w:rPr>
+        <w:t xml:space="preserve"> </w:t>
+      </w:r>
+      <w:proofErr w:type="spellStart"/>
+      <w:r>
+        <w:rPr>
+          <w:rFonts w:cs="Tahoma"/>
+          <w:sz w:val="20"/>
+          <w:szCs w:val="20"/>
+          <w:lang w:val="ru-RU"/>
+        </w:rPr>
+        <w:t>фірми</w:t>
+      </w:r>
+      <w:proofErr w:type="spellEnd"/>
+      <w:r>
+        <w:rPr>
+          <w:rFonts w:cs="Tahoma"/>
+          <w:sz w:val="20"/>
+          <w:szCs w:val="20"/>
+          <w:lang w:val="ru-RU"/>
+        </w:rPr>
+        <w:t xml:space="preserve"> з </w:t>
+      </w:r>
+      <w:proofErr w:type="spellStart"/>
+      <w:r>
+        <w:rPr>
+          <w:rFonts w:cs="Tahoma"/>
+          <w:sz w:val="20"/>
+          <w:szCs w:val="20"/>
+          <w:lang w:val="ru-RU"/>
+        </w:rPr>
+        <w:t>розробки</w:t>
+      </w:r>
+      <w:proofErr w:type="spellEnd"/>
+      <w:r>
+        <w:rPr>
+          <w:rFonts w:cs="Tahoma"/>
+          <w:sz w:val="20"/>
+          <w:szCs w:val="20"/>
+          <w:lang w:val="ru-RU"/>
+        </w:rPr>
+        <w:t xml:space="preserve"> ПЗ (10 </w:t>
+      </w:r>
+      <w:proofErr w:type="spellStart"/>
+      <w:proofErr w:type="gramStart"/>
+      <w:r>
+        <w:rPr>
+          <w:rFonts w:cs="Tahoma"/>
+          <w:sz w:val="20"/>
+          <w:szCs w:val="20"/>
+          <w:lang w:val="ru-RU"/>
+        </w:rPr>
+        <w:t>комп”ютерів</w:t>
+      </w:r>
+      <w:proofErr w:type="spellEnd"/>
+      <w:proofErr w:type="gramEnd"/>
+      <w:r>
+        <w:rPr>
+          <w:rFonts w:cs="Tahoma"/>
+          <w:sz w:val="20"/>
+          <w:szCs w:val="20"/>
+          <w:lang w:val="ru-RU"/>
+        </w:rPr>
+        <w:t xml:space="preserve">). </w:t>
+      </w:r>
+      <w:r>
+        <w:rPr>
+          <w:rFonts w:cs="Tahoma"/>
+          <w:sz w:val="20"/>
+          <w:szCs w:val="20"/>
+          <w:lang/>
+        </w:rPr>
+        <w:t>Використати проводку категорії 6</w:t>
+      </w:r>
+    </w:p>
+    <w:p>
+      <w:pPr>
+        <w:pStyle w:val="Heading2"/>
+      </w:pPr>
+      <w:r>
+        <w:lastRenderedPageBreak/>
+        <w:t>Технологія</w:t>
+      </w:r>
+    </w:p>
+    <w:p>
+      <w:r>
+        <w:t>Список технологій використаний при побудові мережі.</w:t>
+      </w:r>
+    </w:p>
+    <w:tbl>
+      <w:tblPr>
+        <w:tblStyle w:val="GridTable4-Accent6"/>
+        <w:tblW w:w="0" w:type="auto"/>
+        <w:tblLook w:val="04A0" w:firstRow="1" w:lastRow="0" w:firstColumn="1" w:lastColumn="0" w:noHBand="0" w:noVBand="1"/>
+      </w:tblPr>
+      <w:tblGrid>
+        <w:gridCol w:w="4813"/>
+        <w:gridCol w:w="4814"/>
+      </w:tblGrid>
+      <w:tr>
+        <w:trPr>
+          <w:cnfStyle w:val="100000000000" w:firstRow="1" w:lastRow="0" w:firstColumn="0" w:lastColumn="0" w:oddVBand="0" w:evenVBand="0" w:oddHBand="0" w:evenHBand="0" w:firstRowFirstColumn="0" w:firstRowLastColumn="0" w:lastRowFirstColumn="0" w:lastRowLastColumn="0"/>
+        </w:trPr>
+        <w:tc>
+          <w:tcPr>
+            <w:cnfStyle w:val="001000000000" w:firstRow="0" w:lastRow="0" w:firstColumn="1" w:lastColumn="0" w:oddVBand="0" w:evenVBand="0" w:oddHBand="0" w:evenHBand="0" w:firstRowFirstColumn="0" w:firstRowLastColumn="0" w:lastRowFirstColumn="0" w:lastRowLastColumn="0"/>
+            <w:tcW w:w="4813" w:type="dxa"/>
+          </w:tcPr>
+          <w:p>
+            <w:pPr>
+              <w:spacing w:before="0" w:after="0"/>
+              <w:ind w:firstLine="0"/>
+              <w:rPr>
+                <w:b w:val="0"/>
+              </w:rPr>
+            </w:pPr>
+            <w:r>
+              <w:rPr>
+                <w:b w:val="0"/>
+              </w:rPr>
+              <w:t>Назва</w:t>
+            </w:r>
+          </w:p>
+        </w:tc>
+        <w:tc>
+          <w:tcPr>
+            <w:tcW w:w="4814" w:type="dxa"/>
+          </w:tcPr>
+          <w:p>
+            <w:pPr>
+              <w:spacing w:before="0" w:after="0"/>
+              <w:ind w:firstLine="0"/>
+              <w:cnfStyle w:val="100000000000" w:firstRow="1" w:lastRow="0" w:firstColumn="0" w:lastColumn="0" w:oddVBand="0" w:evenVBand="0" w:oddHBand="0" w:evenHBand="0" w:firstRowFirstColumn="0" w:firstRowLastColumn="0" w:lastRowFirstColumn="0" w:lastRowLastColumn="0"/>
+              <w:rPr>
+                <w:b w:val="0"/>
+              </w:rPr>
+            </w:pPr>
+            <w:r>
+              <w:rPr>
+                <w:b w:val="0"/>
+              </w:rPr>
+              <w:t>Опис</w:t>
+            </w:r>
+          </w:p>
+        </w:tc>
+      </w:tr>
+      <w:tr>
+        <w:trPr>
+          <w:cnfStyle w:val="000000100000" w:firstRow="0" w:lastRow="0" w:firstColumn="0" w:lastColumn="0" w:oddVBand="0" w:evenVBand="0" w:oddHBand="1" w:evenHBand="0" w:firstRowFirstColumn="0" w:firstRowLastColumn="0" w:lastRowFirstColumn="0" w:lastRowLastColumn="0"/>
+        </w:trPr>
+        <w:tc>
+          <w:tcPr>
+            <w:cnfStyle w:val="001000000000" w:firstRow="0" w:lastRow="0" w:firstColumn="1" w:lastColumn="0" w:oddVBand="0" w:evenVBand="0" w:oddHBand="0" w:evenHBand="0" w:firstRowFirstColumn="0" w:firstRowLastColumn="0" w:lastRowFirstColumn="0" w:lastRowLastColumn="0"/>
+            <w:tcW w:w="4813" w:type="dxa"/>
+          </w:tcPr>
+          <w:p>
+            <w:pPr>
+              <w:spacing w:before="0" w:after="0"/>
+              <w:ind w:firstLine="0"/>
+              <w:rPr>
+                <w:b w:val="0"/>
+              </w:rPr>
+            </w:pPr>
+            <w:r>
+              <w:rPr>
+                <w:b w:val="0"/>
+              </w:rPr>
+              <w:t>Проводка</w:t>
+            </w:r>
+          </w:p>
+        </w:tc>
+        <w:tc>
+          <w:tcPr>
+            <w:tcW w:w="4814" w:type="dxa"/>
+          </w:tcPr>
+          <w:p>
+            <w:pPr>
+              <w:spacing w:before="0" w:after="0"/>
+              <w:ind w:firstLine="0"/>
+              <w:cnfStyle w:val="000000100000" w:firstRow="0" w:lastRow="0" w:firstColumn="0" w:lastColumn="0" w:oddVBand="0" w:evenVBand="0" w:oddHBand="1" w:evenHBand="0" w:firstRowFirstColumn="0" w:firstRowLastColumn="0" w:lastRowFirstColumn="0" w:lastRowLastColumn="0"/>
+            </w:pPr>
+            <w:r>
+              <w:t>Категорія 6</w:t>
+            </w:r>
+          </w:p>
+        </w:tc>
+      </w:tr>
+      <w:tr>
+        <w:tc>
+          <w:tcPr>
+            <w:cnfStyle w:val="001000000000" w:firstRow="0" w:lastRow="0" w:firstColumn="1" w:lastColumn="0" w:oddVBand="0" w:evenVBand="0" w:oddHBand="0" w:evenHBand="0" w:firstRowFirstColumn="0" w:firstRowLastColumn="0" w:lastRowFirstColumn="0" w:lastRowLastColumn="0"/>
+            <w:tcW w:w="4813" w:type="dxa"/>
+          </w:tcPr>
+          <w:p>
+            <w:pPr>
+              <w:spacing w:before="0" w:after="0"/>
+              <w:ind w:firstLine="0"/>
+              <w:rPr>
+                <w:b w:val="0"/>
+              </w:rPr>
+            </w:pPr>
+            <w:proofErr w:type="spellStart"/>
+            <w:r>
+              <w:rPr>
+                <w:b w:val="0"/>
+              </w:rPr>
+              <w:t>Фаервол</w:t>
+            </w:r>
+            <w:proofErr w:type="spellEnd"/>
+          </w:p>
+        </w:tc>
+        <w:tc>
+          <w:tcPr>
+            <w:tcW w:w="4814" w:type="dxa"/>
+          </w:tcPr>
+          <w:p>
+            <w:pPr>
+              <w:spacing w:before="0" w:after="0"/>
+              <w:ind w:firstLine="0"/>
+              <w:cnfStyle w:val="000000000000" w:firstRow="0" w:lastRow="0" w:firstColumn="0" w:lastColumn="0" w:oddVBand="0" w:evenVBand="0" w:oddHBand="0" w:evenHBand="0" w:firstRowFirstColumn="0" w:firstRowLastColumn="0" w:lastRowFirstColumn="0" w:lastRowLastColumn="0"/>
+              <w:rPr>
+                <w:lang w:val="en-US"/>
+              </w:rPr>
+            </w:pPr>
+            <w:r>
+              <w:rPr>
+                <w:lang w:val="en-US"/>
+              </w:rPr>
+              <w:t>Microsoft</w:t>
+            </w:r>
+            <w:r>
+              <w:rPr>
+                <w:lang w:val="en-US"/>
+              </w:rPr>
+              <w:t xml:space="preserve"> ISA Server.</w:t>
+            </w:r>
+          </w:p>
+        </w:tc>
+      </w:tr>
+      <w:tr>
+        <w:trPr>
+          <w:cnfStyle w:val="000000100000" w:firstRow="0" w:lastRow="0" w:firstColumn="0" w:lastColumn="0" w:oddVBand="0" w:evenVBand="0" w:oddHBand="1" w:evenHBand="0" w:firstRowFirstColumn="0" w:firstRowLastColumn="0" w:lastRowFirstColumn="0" w:lastRowLastColumn="0"/>
+        </w:trPr>
+        <w:tc>
+          <w:tcPr>
+            <w:cnfStyle w:val="001000000000" w:firstRow="0" w:lastRow="0" w:firstColumn="1" w:lastColumn="0" w:oddVBand="0" w:evenVBand="0" w:oddHBand="0" w:evenHBand="0" w:firstRowFirstColumn="0" w:firstRowLastColumn="0" w:lastRowFirstColumn="0" w:lastRowLastColumn="0"/>
+            <w:tcW w:w="4813" w:type="dxa"/>
+          </w:tcPr>
+          <w:p>
+            <w:pPr>
+              <w:spacing w:before="0" w:after="0"/>
+              <w:ind w:firstLine="0"/>
+              <w:rPr>
+                <w:b w:val="0"/>
+                <w:lang w:val="en-US"/>
+              </w:rPr>
+            </w:pPr>
+            <w:r>
+              <w:rPr>
+                <w:b w:val="0"/>
+                <w:lang w:val="en-US"/>
+              </w:rPr>
+              <w:t>Mail Server</w:t>
+            </w:r>
+          </w:p>
+        </w:tc>
+        <w:tc>
+          <w:tcPr>
+            <w:tcW w:w="4814" w:type="dxa"/>
+          </w:tcPr>
+          <w:p>
+            <w:pPr>
+              <w:spacing w:before="0" w:after="0"/>
+              <w:ind w:firstLine="0"/>
+              <w:cnfStyle w:val="000000100000" w:firstRow="0" w:lastRow="0" w:firstColumn="0" w:lastColumn="0" w:oddVBand="0" w:evenVBand="0" w:oddHBand="1" w:evenHBand="0" w:firstRowFirstColumn="0" w:firstRowLastColumn="0" w:lastRowFirstColumn="0" w:lastRowLastColumn="0"/>
+              <w:rPr>
+                <w:lang w:val="en-US"/>
+              </w:rPr>
+            </w:pPr>
+            <w:proofErr w:type="spellStart"/>
+            <w:r>
+              <w:rPr>
+                <w:lang w:val="en-US"/>
+              </w:rPr>
+              <w:t>hServer</w:t>
+            </w:r>
+            <w:proofErr w:type="spellEnd"/>
+          </w:p>
+        </w:tc>
+      </w:tr>
+      <w:tr>
+        <w:tc>
+          <w:tcPr>
+            <w:cnfStyle w:val="001000000000" w:firstRow="0" w:lastRow="0" w:firstColumn="1" w:lastColumn="0" w:oddVBand="0" w:evenVBand="0" w:oddHBand="0" w:evenHBand="0" w:firstRowFirstColumn="0" w:firstRowLastColumn="0" w:lastRowFirstColumn="0" w:lastRowLastColumn="0"/>
+            <w:tcW w:w="4813" w:type="dxa"/>
+          </w:tcPr>
+          <w:p>
+            <w:pPr>
+              <w:spacing w:before="0" w:after="0"/>
+              <w:ind w:firstLine="0"/>
+              <w:rPr>
+                <w:b w:val="0"/>
+              </w:rPr>
+            </w:pPr>
+            <w:proofErr w:type="spellStart"/>
+            <w:r>
+              <w:rPr>
+                <w:b w:val="0"/>
+              </w:rPr>
+              <w:t>Прінт</w:t>
+            </w:r>
+            <w:proofErr w:type="spellEnd"/>
+            <w:r>
+              <w:rPr>
+                <w:b w:val="0"/>
+              </w:rPr>
+              <w:t xml:space="preserve"> сервер</w:t>
+            </w:r>
+          </w:p>
+        </w:tc>
+        <w:tc>
+          <w:tcPr>
+            <w:tcW w:w="4814" w:type="dxa"/>
+          </w:tcPr>
+          <w:p>
+            <w:pPr>
+              <w:spacing w:before="0" w:after="0"/>
+              <w:ind w:firstLine="0"/>
+              <w:cnfStyle w:val="000000000000" w:firstRow="0" w:lastRow="0" w:firstColumn="0" w:lastColumn="0" w:oddVBand="0" w:evenVBand="0" w:oddHBand="0" w:evenHBand="0" w:firstRowFirstColumn="0" w:firstRowLastColumn="0" w:lastRowFirstColumn="0" w:lastRowLastColumn="0"/>
+              <w:rPr>
+                <w:lang w:val="en-US"/>
+              </w:rPr>
+            </w:pPr>
+            <w:r>
+              <w:rPr>
+                <w:lang w:val="en-US"/>
+              </w:rPr>
+              <w:t xml:space="preserve">HP4003 </w:t>
+            </w:r>
+            <w:proofErr w:type="spellStart"/>
+            <w:r>
+              <w:rPr>
+                <w:lang w:val="en-US"/>
+              </w:rPr>
+              <w:t>SuperPack</w:t>
+            </w:r>
+            <w:proofErr w:type="spellEnd"/>
+          </w:p>
+        </w:tc>
+      </w:tr>
+      <w:tr>
+        <w:trPr>
+          <w:cnfStyle w:val="000000100000" w:firstRow="0" w:lastRow="0" w:firstColumn="0" w:lastColumn="0" w:oddVBand="0" w:evenVBand="0" w:oddHBand="1" w:evenHBand="0" w:firstRowFirstColumn="0" w:firstRowLastColumn="0" w:lastRowFirstColumn="0" w:lastRowLastColumn="0"/>
+        </w:trPr>
+        <w:tc>
+          <w:tcPr>
+            <w:cnfStyle w:val="001000000000" w:firstRow="0" w:lastRow="0" w:firstColumn="1" w:lastColumn="0" w:oddVBand="0" w:evenVBand="0" w:oddHBand="0" w:evenHBand="0" w:firstRowFirstColumn="0" w:firstRowLastColumn="0" w:lastRowFirstColumn="0" w:lastRowLastColumn="0"/>
+            <w:tcW w:w="4813" w:type="dxa"/>
+          </w:tcPr>
+          <w:p>
+            <w:pPr>
+              <w:spacing w:before="0" w:after="0"/>
+              <w:ind w:firstLine="0"/>
+              <w:rPr>
+                <w:b w:val="0"/>
+              </w:rPr>
+            </w:pPr>
+          </w:p>
+        </w:tc>
+        <w:tc>
+          <w:tcPr>
+            <w:tcW w:w="4814" w:type="dxa"/>
+          </w:tcPr>
+          <w:p>
+            <w:pPr>
+              <w:spacing w:before="0" w:after="0"/>
+              <w:ind w:firstLine="0"/>
+              <w:cnfStyle w:val="000000100000" w:firstRow="0" w:lastRow="0" w:firstColumn="0" w:lastColumn="0" w:oddVBand="0" w:evenVBand="0" w:oddHBand="1" w:evenHBand="0" w:firstRowFirstColumn="0" w:firstRowLastColumn="0" w:lastRowFirstColumn="0" w:lastRowLastColumn="0"/>
+              <w:rPr>
+                <w:lang w:val="en-US"/>
+              </w:rPr>
+            </w:pPr>
+          </w:p>
+        </w:tc>
+      </w:tr>
+    </w:tbl>
+    <w:p/>
+    <w:p>
+      <w:pPr>
+        <w:pStyle w:val="Heading2"/>
+      </w:pPr>
+      <w:r>
         <w:t>Реалізація</w:t>
+      </w:r>
+    </w:p>
+    <w:p>
+      <w:r>
+        <w:t>Фізична схема локальної мережі на 10 комп’ютерів представлена на діаграмі нижче.</w:t>
       </w:r>
     </w:p>
     <w:p/>
     <w:p>
       <w:pPr>
+        <w:ind w:firstLine="0"/>
+      </w:pPr>
+      <w:r>
+        <w:object w:dxaOrig="15720" w:dyaOrig="8596" w14:anchorId="5B2E08EA">
+          <v:shapetype id="_x0000_t75" coordsize="21600,21600" o:spt="75" o:preferrelative="t" path="m@4@5l@4@11@9@11@9@5xe" filled="f" stroked="f">
+            <v:stroke joinstyle="miter"/>
+            <v:formulas>
+              <v:f eqn="if lineDrawn pixelLineWidth 0"/>
+              <v:f eqn="sum @0 1 0"/>
+              <v:f eqn="sum 0 0 @1"/>
+              <v:f eqn="prod @2 1 2"/>
+              <v:f eqn="prod @3 21600 pixelWidth"/>
+              <v:f eqn="prod @3 21600 pixelHeight"/>
+              <v:f eqn="sum @0 0 1"/>
+              <v:f eqn="prod @6 1 2"/>
+              <v:f eqn="prod @7 21600 pixelWidth"/>
+              <v:f eqn="sum @8 21600 0"/>
+              <v:f eqn="prod @7 21600 pixelHeight"/>
+              <v:f eqn="sum @10 21600 0"/>
+            </v:formulas>
+            <v:path o:extrusionok="f" gradientshapeok="t" o:connecttype="rect"/>
+            <o:lock v:ext="edit" aspectratio="t"/>
+          </v:shapetype>
+          <v:shape id="_x0000_i1025" type="#_x0000_t75" style="width:482.1pt;height:263.6pt" o:ole="">
+            <v:imagedata r:id="rId8" o:title=""/>
+          </v:shape>
+          <o:OLEObject Type="Embed" ProgID="Visio.Drawing.15" ShapeID="_x0000_i1025" DrawAspect="Content" ObjectID="_1497120016" r:id="rId9"/>
+        </w:object>
+      </w:r>
+    </w:p>
+    <w:p>
+      <w:pPr>
+        <w:ind w:firstLine="0"/>
+      </w:pPr>
+    </w:p>
+    <w:p>
+      <w:pPr>
+        <w:ind w:firstLine="0"/>
+      </w:pPr>
+    </w:p>
+    <w:p>
+      <w:pPr>
         <w:pStyle w:val="Heading2"/>
       </w:pPr>
       <w:r>
+        <w:lastRenderedPageBreak/>
         <w:t>Висновки</w:t>
+      </w:r>
+    </w:p>
+    <w:p>
+      <w:r>
+        <w:t>Дослідив</w:t>
+      </w:r>
+      <w:r>
+        <w:t xml:space="preserve"> технології локальної мережі та </w:t>
+      </w:r>
+      <w:r>
+        <w:t>запроектував</w:t>
+      </w:r>
+      <w:r>
+        <w:t xml:space="preserve"> вирішення в галузі КМ на базі цієї технології.</w:t>
       </w:r>
     </w:p>
     <w:p>
@@ -689,12 +1834,10 @@
           <w:lang w:val="en-US"/>
         </w:rPr>
       </w:pPr>
-      <w:bookmarkStart w:id="0" w:name="_GoBack"/>
-      <w:bookmarkEnd w:id="0"/>
     </w:p>
     <w:sectPr>
-      <w:headerReference w:type="default" r:id="rId8"/>
-      <w:footerReference w:type="default" r:id="rId9"/>
+      <w:headerReference w:type="default" r:id="rId10"/>
+      <w:footerReference w:type="default" r:id="rId11"/>
       <w:pgSz w:w="11906" w:h="16838"/>
       <w:pgMar w:top="1134" w:right="851" w:bottom="1134" w:left="1418" w:header="709" w:footer="709" w:gutter="0"/>
       <w:cols w:space="708"/>
@@ -872,7 +2015,7 @@
 
 <file path=word/numbering.xml><?xml version="1.0" encoding="utf-8"?>
 <w:numbering xmlns:wpc="http://schemas.microsoft.com/office/word/2010/wordprocessingCanvas" xmlns:mc="http://schemas.openxmlformats.org/markup-compatibility/2006" xmlns:o="urn:schemas-microsoft-com:office:office" xmlns:r="http://schemas.openxmlformats.org/officeDocument/2006/relationships" xmlns:m="http://schemas.openxmlformats.org/officeDocument/2006/math" xmlns:v="urn:schemas-microsoft-com:vml" xmlns:wp14="http://schemas.microsoft.com/office/word/2010/wordprocessingDrawing" xmlns:wp="http://schemas.openxmlformats.org/drawingml/2006/wordprocessingDrawing" xmlns:w10="urn:schemas-microsoft-com:office:word" xmlns:w="http://schemas.openxmlformats.org/wordprocessingml/2006/main" xmlns:w14="http://schemas.microsoft.com/office/word/2010/wordml" xmlns:w15="http://schemas.microsoft.com/office/word/2012/wordml" xmlns:wpg="http://schemas.microsoft.com/office/word/2010/wordprocessingGroup" xmlns:wpi="http://schemas.microsoft.com/office/word/2010/wordprocessingInk" xmlns:wne="http://schemas.microsoft.com/office/word/2006/wordml" xmlns:wps="http://schemas.microsoft.com/office/word/2010/wordprocessingShape" mc:Ignorable="w14 w15 wp14">
-  <w:abstractNum w:abstractNumId="0">
+  <w:abstractNum w:abstractNumId="0" w15:restartNumberingAfterBreak="0">
     <w:nsid w:val="00000001"/>
     <w:multiLevelType w:val="multilevel"/>
     <w:tmpl w:val="00000001"/>
@@ -1030,7 +2173,7 @@
       </w:rPr>
     </w:lvl>
   </w:abstractNum>
-  <w:abstractNum w:abstractNumId="1">
+  <w:abstractNum w:abstractNumId="1" w15:restartNumberingAfterBreak="0">
     <w:nsid w:val="00000003"/>
     <w:multiLevelType w:val="multilevel"/>
     <w:tmpl w:val="00000003"/>
@@ -1188,7 +2331,7 @@
       </w:rPr>
     </w:lvl>
   </w:abstractNum>
-  <w:abstractNum w:abstractNumId="2">
+  <w:abstractNum w:abstractNumId="2" w15:restartNumberingAfterBreak="0">
     <w:nsid w:val="022F6CFD"/>
     <w:multiLevelType w:val="hybridMultilevel"/>
     <w:tmpl w:val="DD0E1D4C"/>
@@ -1301,7 +2444,7 @@
       </w:rPr>
     </w:lvl>
   </w:abstractNum>
-  <w:abstractNum w:abstractNumId="3">
+  <w:abstractNum w:abstractNumId="3" w15:restartNumberingAfterBreak="0">
     <w:nsid w:val="0D1E71D7"/>
     <w:multiLevelType w:val="hybridMultilevel"/>
     <w:tmpl w:val="3B3E06C2"/>
@@ -1414,7 +2557,7 @@
       </w:rPr>
     </w:lvl>
   </w:abstractNum>
-  <w:abstractNum w:abstractNumId="4">
+  <w:abstractNum w:abstractNumId="4" w15:restartNumberingAfterBreak="0">
     <w:nsid w:val="13886F26"/>
     <w:multiLevelType w:val="hybridMultilevel"/>
     <w:tmpl w:val="AFC236BC"/>
@@ -1527,7 +2670,7 @@
       </w:pPr>
     </w:lvl>
   </w:abstractNum>
-  <w:abstractNum w:abstractNumId="5">
+  <w:abstractNum w:abstractNumId="5" w15:restartNumberingAfterBreak="0">
     <w:nsid w:val="14815F96"/>
     <w:multiLevelType w:val="hybridMultilevel"/>
     <w:tmpl w:val="9AC84F5C"/>
@@ -1613,7 +2756,7 @@
       </w:pPr>
     </w:lvl>
   </w:abstractNum>
-  <w:abstractNum w:abstractNumId="6">
+  <w:abstractNum w:abstractNumId="6" w15:restartNumberingAfterBreak="0">
     <w:nsid w:val="17827C60"/>
     <w:multiLevelType w:val="hybridMultilevel"/>
     <w:tmpl w:val="4F84CCC6"/>
@@ -1753,7 +2896,7 @@
       </w:rPr>
     </w:lvl>
   </w:abstractNum>
-  <w:abstractNum w:abstractNumId="7">
+  <w:abstractNum w:abstractNumId="7" w15:restartNumberingAfterBreak="0">
     <w:nsid w:val="19D545E7"/>
     <w:multiLevelType w:val="multilevel"/>
     <w:tmpl w:val="F4CE43EA"/>
@@ -1902,7 +3045,7 @@
       </w:rPr>
     </w:lvl>
   </w:abstractNum>
-  <w:abstractNum w:abstractNumId="8">
+  <w:abstractNum w:abstractNumId="8" w15:restartNumberingAfterBreak="0">
     <w:nsid w:val="1FD72A1D"/>
     <w:multiLevelType w:val="hybridMultilevel"/>
     <w:tmpl w:val="8A763114"/>
@@ -2015,7 +3158,7 @@
       </w:rPr>
     </w:lvl>
   </w:abstractNum>
-  <w:abstractNum w:abstractNumId="9">
+  <w:abstractNum w:abstractNumId="9" w15:restartNumberingAfterBreak="0">
     <w:nsid w:val="23F76C50"/>
     <w:multiLevelType w:val="hybridMultilevel"/>
     <w:tmpl w:val="14FA2A7E"/>
@@ -2128,7 +3271,7 @@
       </w:rPr>
     </w:lvl>
   </w:abstractNum>
-  <w:abstractNum w:abstractNumId="10">
+  <w:abstractNum w:abstractNumId="10" w15:restartNumberingAfterBreak="0">
     <w:nsid w:val="268F74E4"/>
     <w:multiLevelType w:val="hybridMultilevel"/>
     <w:tmpl w:val="4858CB5C"/>
@@ -2214,7 +3357,7 @@
       </w:pPr>
     </w:lvl>
   </w:abstractNum>
-  <w:abstractNum w:abstractNumId="11">
+  <w:abstractNum w:abstractNumId="11" w15:restartNumberingAfterBreak="0">
     <w:nsid w:val="29277E0A"/>
     <w:multiLevelType w:val="multilevel"/>
     <w:tmpl w:val="408A4DB0"/>
@@ -2363,7 +3506,7 @@
       </w:rPr>
     </w:lvl>
   </w:abstractNum>
-  <w:abstractNum w:abstractNumId="12">
+  <w:abstractNum w:abstractNumId="12" w15:restartNumberingAfterBreak="0">
     <w:nsid w:val="2F1856C1"/>
     <w:multiLevelType w:val="multilevel"/>
     <w:tmpl w:val="F95E31CC"/>
@@ -2521,7 +3664,7 @@
       </w:rPr>
     </w:lvl>
   </w:abstractNum>
-  <w:abstractNum w:abstractNumId="13">
+  <w:abstractNum w:abstractNumId="13" w15:restartNumberingAfterBreak="0">
     <w:nsid w:val="30F30A43"/>
     <w:multiLevelType w:val="hybridMultilevel"/>
     <w:tmpl w:val="C3A045C2"/>
@@ -2634,7 +3777,7 @@
       </w:rPr>
     </w:lvl>
   </w:abstractNum>
-  <w:abstractNum w:abstractNumId="14">
+  <w:abstractNum w:abstractNumId="14" w15:restartNumberingAfterBreak="0">
     <w:nsid w:val="32D96AA3"/>
     <w:multiLevelType w:val="multilevel"/>
     <w:tmpl w:val="4FB2C29C"/>
@@ -2747,7 +3890,7 @@
       </w:pPr>
     </w:lvl>
   </w:abstractNum>
-  <w:abstractNum w:abstractNumId="15">
+  <w:abstractNum w:abstractNumId="15" w15:restartNumberingAfterBreak="0">
     <w:nsid w:val="33627530"/>
     <w:multiLevelType w:val="hybridMultilevel"/>
     <w:tmpl w:val="F49A3840"/>
@@ -2860,7 +4003,93 @@
       </w:rPr>
     </w:lvl>
   </w:abstractNum>
-  <w:abstractNum w:abstractNumId="16">
+  <w:abstractNum w:abstractNumId="16" w15:restartNumberingAfterBreak="0">
+    <w:nsid w:val="39ED7B24"/>
+    <w:multiLevelType w:val="hybridMultilevel"/>
+    <w:tmpl w:val="DE1EC2AA"/>
+    <w:lvl w:ilvl="0" w:tplc="0409000F">
+      <w:start w:val="1"/>
+      <w:numFmt w:val="decimal"/>
+      <w:lvlText w:val="%1."/>
+      <w:lvlJc w:val="left"/>
+      <w:pPr>
+        <w:ind w:left="1429" w:hanging="360"/>
+      </w:pPr>
+    </w:lvl>
+    <w:lvl w:ilvl="1" w:tplc="04090019" w:tentative="1">
+      <w:start w:val="1"/>
+      <w:numFmt w:val="lowerLetter"/>
+      <w:lvlText w:val="%2."/>
+      <w:lvlJc w:val="left"/>
+      <w:pPr>
+        <w:ind w:left="2149" w:hanging="360"/>
+      </w:pPr>
+    </w:lvl>
+    <w:lvl w:ilvl="2" w:tplc="0409001B" w:tentative="1">
+      <w:start w:val="1"/>
+      <w:numFmt w:val="lowerRoman"/>
+      <w:lvlText w:val="%3."/>
+      <w:lvlJc w:val="right"/>
+      <w:pPr>
+        <w:ind w:left="2869" w:hanging="180"/>
+      </w:pPr>
+    </w:lvl>
+    <w:lvl w:ilvl="3" w:tplc="0409000F" w:tentative="1">
+      <w:start w:val="1"/>
+      <w:numFmt w:val="decimal"/>
+      <w:lvlText w:val="%4."/>
+      <w:lvlJc w:val="left"/>
+      <w:pPr>
+        <w:ind w:left="3589" w:hanging="360"/>
+      </w:pPr>
+    </w:lvl>
+    <w:lvl w:ilvl="4" w:tplc="04090019" w:tentative="1">
+      <w:start w:val="1"/>
+      <w:numFmt w:val="lowerLetter"/>
+      <w:lvlText w:val="%5."/>
+      <w:lvlJc w:val="left"/>
+      <w:pPr>
+        <w:ind w:left="4309" w:hanging="360"/>
+      </w:pPr>
+    </w:lvl>
+    <w:lvl w:ilvl="5" w:tplc="0409001B" w:tentative="1">
+      <w:start w:val="1"/>
+      <w:numFmt w:val="lowerRoman"/>
+      <w:lvlText w:val="%6."/>
+      <w:lvlJc w:val="right"/>
+      <w:pPr>
+        <w:ind w:left="5029" w:hanging="180"/>
+      </w:pPr>
+    </w:lvl>
+    <w:lvl w:ilvl="6" w:tplc="0409000F" w:tentative="1">
+      <w:start w:val="1"/>
+      <w:numFmt w:val="decimal"/>
+      <w:lvlText w:val="%7."/>
+      <w:lvlJc w:val="left"/>
+      <w:pPr>
+        <w:ind w:left="5749" w:hanging="360"/>
+      </w:pPr>
+    </w:lvl>
+    <w:lvl w:ilvl="7" w:tplc="04090019" w:tentative="1">
+      <w:start w:val="1"/>
+      <w:numFmt w:val="lowerLetter"/>
+      <w:lvlText w:val="%8."/>
+      <w:lvlJc w:val="left"/>
+      <w:pPr>
+        <w:ind w:left="6469" w:hanging="360"/>
+      </w:pPr>
+    </w:lvl>
+    <w:lvl w:ilvl="8" w:tplc="0409001B" w:tentative="1">
+      <w:start w:val="1"/>
+      <w:numFmt w:val="lowerRoman"/>
+      <w:lvlText w:val="%9."/>
+      <w:lvlJc w:val="right"/>
+      <w:pPr>
+        <w:ind w:left="7189" w:hanging="180"/>
+      </w:pPr>
+    </w:lvl>
+  </w:abstractNum>
+  <w:abstractNum w:abstractNumId="17" w15:restartNumberingAfterBreak="0">
     <w:nsid w:val="47C641C6"/>
     <w:multiLevelType w:val="hybridMultilevel"/>
     <w:tmpl w:val="3640AAF4"/>
@@ -2973,7 +4202,7 @@
       </w:rPr>
     </w:lvl>
   </w:abstractNum>
-  <w:abstractNum w:abstractNumId="17">
+  <w:abstractNum w:abstractNumId="18" w15:restartNumberingAfterBreak="0">
     <w:nsid w:val="4AC51E89"/>
     <w:multiLevelType w:val="hybridMultilevel"/>
     <w:tmpl w:val="47F01B08"/>
@@ -3086,7 +4315,7 @@
       </w:pPr>
     </w:lvl>
   </w:abstractNum>
-  <w:abstractNum w:abstractNumId="18">
+  <w:abstractNum w:abstractNumId="19" w15:restartNumberingAfterBreak="0">
     <w:nsid w:val="4B315AA8"/>
     <w:multiLevelType w:val="hybridMultilevel"/>
     <w:tmpl w:val="DA4AC0BA"/>
@@ -3199,7 +4428,7 @@
       </w:pPr>
     </w:lvl>
   </w:abstractNum>
-  <w:abstractNum w:abstractNumId="19">
+  <w:abstractNum w:abstractNumId="20" w15:restartNumberingAfterBreak="0">
     <w:nsid w:val="4CF3469A"/>
     <w:multiLevelType w:val="hybridMultilevel"/>
     <w:tmpl w:val="81BCACD6"/>
@@ -3312,7 +4541,7 @@
       </w:rPr>
     </w:lvl>
   </w:abstractNum>
-  <w:abstractNum w:abstractNumId="20">
+  <w:abstractNum w:abstractNumId="21" w15:restartNumberingAfterBreak="0">
     <w:nsid w:val="4E334518"/>
     <w:multiLevelType w:val="hybridMultilevel"/>
     <w:tmpl w:val="DB12FBD6"/>
@@ -3401,7 +4630,7 @@
       </w:pPr>
     </w:lvl>
   </w:abstractNum>
-  <w:abstractNum w:abstractNumId="21">
+  <w:abstractNum w:abstractNumId="22" w15:restartNumberingAfterBreak="0">
     <w:nsid w:val="516C61A7"/>
     <w:multiLevelType w:val="hybridMultilevel"/>
     <w:tmpl w:val="43266BC4"/>
@@ -3514,7 +4743,7 @@
       </w:rPr>
     </w:lvl>
   </w:abstractNum>
-  <w:abstractNum w:abstractNumId="22">
+  <w:abstractNum w:abstractNumId="23" w15:restartNumberingAfterBreak="0">
     <w:nsid w:val="540930BD"/>
     <w:multiLevelType w:val="multilevel"/>
     <w:tmpl w:val="20D4D70C"/>
@@ -3663,7 +4892,7 @@
       </w:rPr>
     </w:lvl>
   </w:abstractNum>
-  <w:abstractNum w:abstractNumId="23">
+  <w:abstractNum w:abstractNumId="24" w15:restartNumberingAfterBreak="0">
     <w:nsid w:val="58947A45"/>
     <w:multiLevelType w:val="hybridMultilevel"/>
     <w:tmpl w:val="BC6E5804"/>
@@ -3775,7 +5004,7 @@
       </w:rPr>
     </w:lvl>
   </w:abstractNum>
-  <w:abstractNum w:abstractNumId="24">
+  <w:abstractNum w:abstractNumId="25" w15:restartNumberingAfterBreak="0">
     <w:nsid w:val="6208251A"/>
     <w:multiLevelType w:val="multilevel"/>
     <w:tmpl w:val="439C0588"/>
@@ -3888,7 +5117,7 @@
       </w:pPr>
     </w:lvl>
   </w:abstractNum>
-  <w:abstractNum w:abstractNumId="25">
+  <w:abstractNum w:abstractNumId="26" w15:restartNumberingAfterBreak="0">
     <w:nsid w:val="69CC0D5A"/>
     <w:multiLevelType w:val="multilevel"/>
     <w:tmpl w:val="B964C2F6"/>
@@ -4037,7 +5266,7 @@
       </w:rPr>
     </w:lvl>
   </w:abstractNum>
-  <w:abstractNum w:abstractNumId="26">
+  <w:abstractNum w:abstractNumId="27" w15:restartNumberingAfterBreak="0">
     <w:nsid w:val="6B253A61"/>
     <w:multiLevelType w:val="multilevel"/>
     <w:tmpl w:val="CEDA22D6"/>
@@ -4186,7 +5415,7 @@
       </w:rPr>
     </w:lvl>
   </w:abstractNum>
-  <w:abstractNum w:abstractNumId="27">
+  <w:abstractNum w:abstractNumId="28" w15:restartNumberingAfterBreak="0">
     <w:nsid w:val="7164639E"/>
     <w:multiLevelType w:val="multilevel"/>
     <w:tmpl w:val="DC0E9B64"/>
@@ -4335,7 +5564,7 @@
       </w:rPr>
     </w:lvl>
   </w:abstractNum>
-  <w:abstractNum w:abstractNumId="28">
+  <w:abstractNum w:abstractNumId="29" w15:restartNumberingAfterBreak="0">
     <w:nsid w:val="71AD44B7"/>
     <w:multiLevelType w:val="hybridMultilevel"/>
     <w:tmpl w:val="C338F704"/>
@@ -4448,7 +5677,7 @@
       </w:rPr>
     </w:lvl>
   </w:abstractNum>
-  <w:abstractNum w:abstractNumId="29">
+  <w:abstractNum w:abstractNumId="30" w15:restartNumberingAfterBreak="0">
     <w:nsid w:val="72AF6453"/>
     <w:multiLevelType w:val="hybridMultilevel"/>
     <w:tmpl w:val="0FEAE618"/>
@@ -4561,7 +5790,7 @@
       </w:rPr>
     </w:lvl>
   </w:abstractNum>
-  <w:abstractNum w:abstractNumId="30">
+  <w:abstractNum w:abstractNumId="31" w15:restartNumberingAfterBreak="0">
     <w:nsid w:val="737114C5"/>
     <w:multiLevelType w:val="hybridMultilevel"/>
     <w:tmpl w:val="194A6D22"/>
@@ -4674,7 +5903,7 @@
       </w:rPr>
     </w:lvl>
   </w:abstractNum>
-  <w:abstractNum w:abstractNumId="31">
+  <w:abstractNum w:abstractNumId="32" w15:restartNumberingAfterBreak="0">
     <w:nsid w:val="73B53905"/>
     <w:multiLevelType w:val="hybridMultilevel"/>
     <w:tmpl w:val="804AFCBC"/>
@@ -4814,7 +6043,7 @@
       </w:rPr>
     </w:lvl>
   </w:abstractNum>
-  <w:abstractNum w:abstractNumId="32">
+  <w:abstractNum w:abstractNumId="33" w15:restartNumberingAfterBreak="0">
     <w:nsid w:val="76B41829"/>
     <w:multiLevelType w:val="hybridMultilevel"/>
     <w:tmpl w:val="4A90C83A"/>
@@ -4927,7 +6156,7 @@
       </w:rPr>
     </w:lvl>
   </w:abstractNum>
-  <w:abstractNum w:abstractNumId="33">
+  <w:abstractNum w:abstractNumId="34" w15:restartNumberingAfterBreak="0">
     <w:nsid w:val="7A0865E7"/>
     <w:multiLevelType w:val="multilevel"/>
     <w:tmpl w:val="25ACA566"/>
@@ -5076,7 +6305,7 @@
       </w:rPr>
     </w:lvl>
   </w:abstractNum>
-  <w:abstractNum w:abstractNumId="34">
+  <w:abstractNum w:abstractNumId="35" w15:restartNumberingAfterBreak="0">
     <w:nsid w:val="7BE0139E"/>
     <w:multiLevelType w:val="hybridMultilevel"/>
     <w:tmpl w:val="AA18C8BC"/>
@@ -5186,6 +6415,155 @@
       </w:pPr>
       <w:rPr>
         <w:rFonts w:ascii="Wingdings" w:hAnsi="Wingdings" w:hint="default"/>
+      </w:rPr>
+    </w:lvl>
+  </w:abstractNum>
+  <w:abstractNum w:abstractNumId="36" w15:restartNumberingAfterBreak="0">
+    <w:nsid w:val="7F04193E"/>
+    <w:multiLevelType w:val="multilevel"/>
+    <w:tmpl w:val="11B821AC"/>
+    <w:lvl w:ilvl="0">
+      <w:start w:val="1"/>
+      <w:numFmt w:val="bullet"/>
+      <w:lvlText w:val=""/>
+      <w:lvlJc w:val="left"/>
+      <w:pPr>
+        <w:tabs>
+          <w:tab w:val="num" w:pos="720"/>
+        </w:tabs>
+        <w:ind w:left="720" w:hanging="360"/>
+      </w:pPr>
+      <w:rPr>
+        <w:rFonts w:ascii="Symbol" w:hAnsi="Symbol" w:hint="default"/>
+        <w:sz w:val="20"/>
+      </w:rPr>
+    </w:lvl>
+    <w:lvl w:ilvl="1" w:tentative="1">
+      <w:start w:val="1"/>
+      <w:numFmt w:val="bullet"/>
+      <w:lvlText w:val="o"/>
+      <w:lvlJc w:val="left"/>
+      <w:pPr>
+        <w:tabs>
+          <w:tab w:val="num" w:pos="1440"/>
+        </w:tabs>
+        <w:ind w:left="1440" w:hanging="360"/>
+      </w:pPr>
+      <w:rPr>
+        <w:rFonts w:ascii="Courier New" w:hAnsi="Courier New" w:hint="default"/>
+        <w:sz w:val="20"/>
+      </w:rPr>
+    </w:lvl>
+    <w:lvl w:ilvl="2" w:tentative="1">
+      <w:start w:val="1"/>
+      <w:numFmt w:val="bullet"/>
+      <w:lvlText w:val=""/>
+      <w:lvlJc w:val="left"/>
+      <w:pPr>
+        <w:tabs>
+          <w:tab w:val="num" w:pos="2160"/>
+        </w:tabs>
+        <w:ind w:left="2160" w:hanging="360"/>
+      </w:pPr>
+      <w:rPr>
+        <w:rFonts w:ascii="Wingdings" w:hAnsi="Wingdings" w:hint="default"/>
+        <w:sz w:val="20"/>
+      </w:rPr>
+    </w:lvl>
+    <w:lvl w:ilvl="3" w:tentative="1">
+      <w:start w:val="1"/>
+      <w:numFmt w:val="bullet"/>
+      <w:lvlText w:val=""/>
+      <w:lvlJc w:val="left"/>
+      <w:pPr>
+        <w:tabs>
+          <w:tab w:val="num" w:pos="2880"/>
+        </w:tabs>
+        <w:ind w:left="2880" w:hanging="360"/>
+      </w:pPr>
+      <w:rPr>
+        <w:rFonts w:ascii="Wingdings" w:hAnsi="Wingdings" w:hint="default"/>
+        <w:sz w:val="20"/>
+      </w:rPr>
+    </w:lvl>
+    <w:lvl w:ilvl="4" w:tentative="1">
+      <w:start w:val="1"/>
+      <w:numFmt w:val="bullet"/>
+      <w:lvlText w:val=""/>
+      <w:lvlJc w:val="left"/>
+      <w:pPr>
+        <w:tabs>
+          <w:tab w:val="num" w:pos="3600"/>
+        </w:tabs>
+        <w:ind w:left="3600" w:hanging="360"/>
+      </w:pPr>
+      <w:rPr>
+        <w:rFonts w:ascii="Wingdings" w:hAnsi="Wingdings" w:hint="default"/>
+        <w:sz w:val="20"/>
+      </w:rPr>
+    </w:lvl>
+    <w:lvl w:ilvl="5" w:tentative="1">
+      <w:start w:val="1"/>
+      <w:numFmt w:val="bullet"/>
+      <w:lvlText w:val=""/>
+      <w:lvlJc w:val="left"/>
+      <w:pPr>
+        <w:tabs>
+          <w:tab w:val="num" w:pos="4320"/>
+        </w:tabs>
+        <w:ind w:left="4320" w:hanging="360"/>
+      </w:pPr>
+      <w:rPr>
+        <w:rFonts w:ascii="Wingdings" w:hAnsi="Wingdings" w:hint="default"/>
+        <w:sz w:val="20"/>
+      </w:rPr>
+    </w:lvl>
+    <w:lvl w:ilvl="6" w:tentative="1">
+      <w:start w:val="1"/>
+      <w:numFmt w:val="bullet"/>
+      <w:lvlText w:val=""/>
+      <w:lvlJc w:val="left"/>
+      <w:pPr>
+        <w:tabs>
+          <w:tab w:val="num" w:pos="5040"/>
+        </w:tabs>
+        <w:ind w:left="5040" w:hanging="360"/>
+      </w:pPr>
+      <w:rPr>
+        <w:rFonts w:ascii="Wingdings" w:hAnsi="Wingdings" w:hint="default"/>
+        <w:sz w:val="20"/>
+      </w:rPr>
+    </w:lvl>
+    <w:lvl w:ilvl="7" w:tentative="1">
+      <w:start w:val="1"/>
+      <w:numFmt w:val="bullet"/>
+      <w:lvlText w:val=""/>
+      <w:lvlJc w:val="left"/>
+      <w:pPr>
+        <w:tabs>
+          <w:tab w:val="num" w:pos="5760"/>
+        </w:tabs>
+        <w:ind w:left="5760" w:hanging="360"/>
+      </w:pPr>
+      <w:rPr>
+        <w:rFonts w:ascii="Wingdings" w:hAnsi="Wingdings" w:hint="default"/>
+        <w:sz w:val="20"/>
+      </w:rPr>
+    </w:lvl>
+    <w:lvl w:ilvl="8" w:tentative="1">
+      <w:start w:val="1"/>
+      <w:numFmt w:val="bullet"/>
+      <w:lvlText w:val=""/>
+      <w:lvlJc w:val="left"/>
+      <w:pPr>
+        <w:tabs>
+          <w:tab w:val="num" w:pos="6480"/>
+        </w:tabs>
+        <w:ind w:left="6480" w:hanging="360"/>
+      </w:pPr>
+      <w:rPr>
+        <w:rFonts w:ascii="Wingdings" w:hAnsi="Wingdings" w:hint="default"/>
+        <w:sz w:val="20"/>
       </w:rPr>
     </w:lvl>
   </w:abstractNum>
@@ -5193,31 +6571,31 @@
     <w:abstractNumId w:val="13"/>
   </w:num>
   <w:num w:numId="2">
-    <w:abstractNumId w:val="30"/>
+    <w:abstractNumId w:val="31"/>
   </w:num>
   <w:num w:numId="3">
     <w:abstractNumId w:val="3"/>
   </w:num>
   <w:num w:numId="4">
-    <w:abstractNumId w:val="29"/>
+    <w:abstractNumId w:val="30"/>
   </w:num>
   <w:num w:numId="5">
-    <w:abstractNumId w:val="19"/>
+    <w:abstractNumId w:val="20"/>
   </w:num>
   <w:num w:numId="6">
     <w:abstractNumId w:val="15"/>
   </w:num>
   <w:num w:numId="7">
-    <w:abstractNumId w:val="20"/>
+    <w:abstractNumId w:val="21"/>
   </w:num>
   <w:num w:numId="8">
-    <w:abstractNumId w:val="21"/>
+    <w:abstractNumId w:val="22"/>
   </w:num>
   <w:num w:numId="9">
-    <w:abstractNumId w:val="24"/>
+    <w:abstractNumId w:val="25"/>
   </w:num>
   <w:num w:numId="10">
-    <w:abstractNumId w:val="32"/>
+    <w:abstractNumId w:val="33"/>
   </w:num>
   <w:num w:numId="11">
     <w:abstractNumId w:val="14"/>
@@ -5262,25 +6640,25 @@
     <w:abstractNumId w:val="12"/>
   </w:num>
   <w:num w:numId="16">
-    <w:abstractNumId w:val="18"/>
+    <w:abstractNumId w:val="19"/>
   </w:num>
   <w:num w:numId="17">
-    <w:abstractNumId w:val="34"/>
+    <w:abstractNumId w:val="35"/>
   </w:num>
   <w:num w:numId="18">
     <w:abstractNumId w:val="10"/>
   </w:num>
   <w:num w:numId="19">
-    <w:abstractNumId w:val="31"/>
+    <w:abstractNumId w:val="32"/>
   </w:num>
   <w:num w:numId="20">
     <w:abstractNumId w:val="8"/>
   </w:num>
   <w:num w:numId="21">
-    <w:abstractNumId w:val="23"/>
+    <w:abstractNumId w:val="24"/>
   </w:num>
   <w:num w:numId="22">
-    <w:abstractNumId w:val="17"/>
+    <w:abstractNumId w:val="18"/>
   </w:num>
   <w:num w:numId="23">
     <w:abstractNumId w:val="4"/>
@@ -5292,22 +6670,22 @@
     <w:abstractNumId w:val="11"/>
   </w:num>
   <w:num w:numId="26">
+    <w:abstractNumId w:val="27"/>
+  </w:num>
+  <w:num w:numId="27">
     <w:abstractNumId w:val="26"/>
   </w:num>
-  <w:num w:numId="27">
-    <w:abstractNumId w:val="25"/>
-  </w:num>
   <w:num w:numId="28">
-    <w:abstractNumId w:val="22"/>
+    <w:abstractNumId w:val="23"/>
   </w:num>
   <w:num w:numId="29">
     <w:abstractNumId w:val="7"/>
   </w:num>
   <w:num w:numId="30">
-    <w:abstractNumId w:val="33"/>
+    <w:abstractNumId w:val="34"/>
   </w:num>
   <w:num w:numId="31">
-    <w:abstractNumId w:val="27"/>
+    <w:abstractNumId w:val="28"/>
   </w:num>
   <w:num w:numId="32">
     <w:abstractNumId w:val="9"/>
@@ -5316,10 +6694,16 @@
     <w:abstractNumId w:val="2"/>
   </w:num>
   <w:num w:numId="34">
+    <w:abstractNumId w:val="17"/>
+  </w:num>
+  <w:num w:numId="35">
+    <w:abstractNumId w:val="29"/>
+  </w:num>
+  <w:num w:numId="36">
     <w:abstractNumId w:val="16"/>
   </w:num>
-  <w:num w:numId="35">
-    <w:abstractNumId w:val="28"/>
+  <w:num w:numId="37">
+    <w:abstractNumId w:val="36"/>
   </w:num>
 </w:numbering>
 </file>
@@ -6394,6 +7778,112 @@
       <w14:ligatures w14:val="none"/>
     </w:rPr>
   </w:style>
+  <w:style w:type="character" w:customStyle="1" w:styleId="mw-editsection1">
+    <w:name w:val="mw-editsection1"/>
+    <w:basedOn w:val="DefaultParagraphFont"/>
+    <w:rsid w:val="00D818FC"/>
+  </w:style>
+  <w:style w:type="character" w:customStyle="1" w:styleId="mw-editsection-bracket">
+    <w:name w:val="mw-editsection-bracket"/>
+    <w:basedOn w:val="DefaultParagraphFont"/>
+    <w:rsid w:val="00D818FC"/>
+  </w:style>
+  <w:style w:type="character" w:customStyle="1" w:styleId="mw-editsection-divider1">
+    <w:name w:val="mw-editsection-divider1"/>
+    <w:basedOn w:val="DefaultParagraphFont"/>
+    <w:rsid w:val="00D818FC"/>
+    <w:rPr>
+      <w:color w:val="555555"/>
+    </w:rPr>
+  </w:style>
+  <w:style w:type="table" w:styleId="GridTable4-Accent6">
+    <w:name w:val="Grid Table 4 Accent 6"/>
+    <w:basedOn w:val="TableNormal"/>
+    <w:uiPriority w:val="49"/>
+    <w:rsid w:val="00997465"/>
+    <w:pPr>
+      <w:spacing w:after="0" w:line="240" w:lineRule="auto"/>
+    </w:pPr>
+    <w:tblPr>
+      <w:tblStyleRowBandSize w:val="1"/>
+      <w:tblStyleColBandSize w:val="1"/>
+      <w:tblBorders>
+        <w:top w:val="single" w:sz="4" w:space="0" w:color="A8D08D" w:themeColor="accent6" w:themeTint="99"/>
+        <w:left w:val="single" w:sz="4" w:space="0" w:color="A8D08D" w:themeColor="accent6" w:themeTint="99"/>
+        <w:bottom w:val="single" w:sz="4" w:space="0" w:color="A8D08D" w:themeColor="accent6" w:themeTint="99"/>
+        <w:right w:val="single" w:sz="4" w:space="0" w:color="A8D08D" w:themeColor="accent6" w:themeTint="99"/>
+        <w:insideH w:val="single" w:sz="4" w:space="0" w:color="A8D08D" w:themeColor="accent6" w:themeTint="99"/>
+        <w:insideV w:val="single" w:sz="4" w:space="0" w:color="A8D08D" w:themeColor="accent6" w:themeTint="99"/>
+      </w:tblBorders>
+    </w:tblPr>
+    <w:tblStylePr w:type="firstRow">
+      <w:rPr>
+        <w:b/>
+        <w:bCs/>
+        <w:color w:val="FFFFFF" w:themeColor="background1"/>
+      </w:rPr>
+      <w:tblPr/>
+      <w:tcPr>
+        <w:tcBorders>
+          <w:top w:val="single" w:sz="4" w:space="0" w:color="70AD47" w:themeColor="accent6"/>
+          <w:left w:val="single" w:sz="4" w:space="0" w:color="70AD47" w:themeColor="accent6"/>
+          <w:bottom w:val="single" w:sz="4" w:space="0" w:color="70AD47" w:themeColor="accent6"/>
+          <w:right w:val="single" w:sz="4" w:space="0" w:color="70AD47" w:themeColor="accent6"/>
+          <w:insideH w:val="nil"/>
+          <w:insideV w:val="nil"/>
+        </w:tcBorders>
+        <w:shd w:val="clear" w:color="auto" w:fill="70AD47" w:themeFill="accent6"/>
+      </w:tcPr>
+    </w:tblStylePr>
+    <w:tblStylePr w:type="lastRow">
+      <w:rPr>
+        <w:b/>
+        <w:bCs/>
+      </w:rPr>
+      <w:tblPr/>
+      <w:tcPr>
+        <w:tcBorders>
+          <w:top w:val="double" w:sz="4" w:space="0" w:color="70AD47" w:themeColor="accent6"/>
+        </w:tcBorders>
+      </w:tcPr>
+    </w:tblStylePr>
+    <w:tblStylePr w:type="firstCol">
+      <w:rPr>
+        <w:b/>
+        <w:bCs/>
+      </w:rPr>
+    </w:tblStylePr>
+    <w:tblStylePr w:type="lastCol">
+      <w:rPr>
+        <w:b/>
+        <w:bCs/>
+      </w:rPr>
+    </w:tblStylePr>
+    <w:tblStylePr w:type="band1Vert">
+      <w:tblPr/>
+      <w:tcPr>
+        <w:shd w:val="clear" w:color="auto" w:fill="E2EFD9" w:themeFill="accent6" w:themeFillTint="33"/>
+      </w:tcPr>
+    </w:tblStylePr>
+    <w:tblStylePr w:type="band1Horz">
+      <w:tblPr/>
+      <w:tcPr>
+        <w:shd w:val="clear" w:color="auto" w:fill="E2EFD9" w:themeFill="accent6" w:themeFillTint="33"/>
+      </w:tcPr>
+    </w:tblStylePr>
+  </w:style>
+  <w:style w:type="character" w:styleId="FollowedHyperlink">
+    <w:name w:val="FollowedHyperlink"/>
+    <w:basedOn w:val="DefaultParagraphFont"/>
+    <w:uiPriority w:val="99"/>
+    <w:semiHidden/>
+    <w:unhideWhenUsed/>
+    <w:rsid w:val="00071FBE"/>
+    <w:rPr>
+      <w:color w:val="954F72" w:themeColor="followedHyperlink"/>
+      <w:u w:val="single"/>
+    </w:rPr>
+  </w:style>
 </w:styles>
 </file>
 
@@ -6516,11 +8006,10 @@
   </w:font>
   <w:font w:name="Segoe UI">
     <w:panose1 w:val="020B0502040204020203"/>
-    <w:charset w:val="00"/>
+    <w:charset w:val="CC"/>
     <w:family w:val="swiss"/>
-    <w:notTrueType/>
     <w:pitch w:val="variable"/>
-    <w:sig w:usb0="00000003" w:usb1="00000000" w:usb2="00000000" w:usb3="00000000" w:csb0="00000001" w:csb1="00000000"/>
+    <w:sig w:usb0="E4002EFF" w:usb1="C000E47F" w:usb2="00000009" w:usb3="00000000" w:csb0="000001FF" w:csb1="00000000"/>
   </w:font>
   <w:font w:name="Lucida Sans Unicode">
     <w:panose1 w:val="020B0602030504020204"/>
@@ -6611,6 +8100,7 @@
     <w:rsid w:val="00C07B26"/>
     <w:rsid w:val="00C32B74"/>
     <w:rsid w:val="00C75837"/>
+    <w:rsid w:val="00DA6B2C"/>
     <w:rsid w:val="00E05DF9"/>
     <w:rsid w:val="00E11031"/>
     <w:rsid w:val="00E71A2A"/>
@@ -7352,7 +8842,7 @@
 </file>
 
 <file path=customXml/itemProps1.xml><?xml version="1.0" encoding="utf-8"?>
-<ds:datastoreItem xmlns:ds="http://schemas.openxmlformats.org/officeDocument/2006/customXml" ds:itemID="{55A51AFF-42DA-4124-9335-81028B2A034F}">
+<ds:datastoreItem xmlns:ds="http://schemas.openxmlformats.org/officeDocument/2006/customXml" ds:itemID="{0D7210D1-C976-4B65-A5AF-82D221FF2BFC}">
   <ds:schemaRefs>
     <ds:schemaRef ds:uri="http://schemas.openxmlformats.org/officeDocument/2006/bibliography"/>
   </ds:schemaRefs>

</xml_diff>